<commit_message>
grouped bar chart update and legend
</commit_message>
<xml_diff>
--- a/doc/notes.docx
+++ b/doc/notes.docx
@@ -27,6 +27,13 @@
         <w:br/>
         <w:t>population age category: relative</w:t>
       </w:r>
+    </w:p>
+    <w:p>
+      <w:pPr>
+        <w:rPr>
+          <w:lang w:val="en-US"/>
+        </w:rPr>
+      </w:pPr>
       <w:r>
         <w:rPr>
           <w:lang w:val="en-US"/>
@@ -39,6 +46,15 @@
         </w:rPr>
         <w:t>migration: relative</w:t>
       </w:r>
+    </w:p>
+    <w:p>
+      <w:pPr>
+        <w:rPr>
+          <w:lang w:val="en-US"/>
+        </w:rPr>
+      </w:pPr>
+      <w:bookmarkStart w:id="0" w:name="_GoBack"/>
+      <w:bookmarkEnd w:id="0"/>
       <w:r>
         <w:rPr>
           <w:lang w:val="en-US"/>
@@ -54,8 +70,11 @@
       </w:r>
     </w:p>
     <w:p>
-      <w:bookmarkStart w:id="0" w:name="_GoBack"/>
-      <w:bookmarkEnd w:id="0"/>
+      <w:pPr>
+        <w:rPr>
+          <w:lang w:val="en-US"/>
+        </w:rPr>
+      </w:pPr>
     </w:p>
     <w:sectPr>
       <w:pgSz w:w="11906" w:h="16838"/>

</xml_diff>

<commit_message>
barchart tooltip works, transitions work, pyramid is changed!
</commit_message>
<xml_diff>
--- a/doc/notes.docx
+++ b/doc/notes.docx
@@ -53,6 +53,177 @@
           <w:lang w:val="en-US"/>
         </w:rPr>
       </w:pPr>
+      <w:r>
+        <w:rPr>
+          <w:lang w:val="en-US"/>
+        </w:rPr>
+        <w:br/>
+        <w:t>birth/deaths: per 1000 people</w:t>
+      </w:r>
+      <w:r>
+        <w:rPr>
+          <w:lang w:val="en-US"/>
+        </w:rPr>
+        <w:t xml:space="preserve"> : /1000</w:t>
+      </w:r>
+      <w:r>
+        <w:rPr>
+          <w:lang w:val="en-US"/>
+        </w:rPr>
+        <w:br/>
+        <w:t>Causes of death:</w:t>
+      </w:r>
+      <w:r>
+        <w:rPr>
+          <w:lang w:val="en-US"/>
+        </w:rPr>
+        <w:t xml:space="preserve"> </w:t>
+      </w:r>
+      <w:proofErr w:type="spellStart"/>
+      <w:r>
+        <w:rPr>
+          <w:lang w:val="en-US"/>
+        </w:rPr>
+        <w:t>aantal</w:t>
+      </w:r>
+      <w:proofErr w:type="spellEnd"/>
+      <w:r>
+        <w:rPr>
+          <w:lang w:val="en-US"/>
+        </w:rPr>
+        <w:t xml:space="preserve">: </w:t>
+      </w:r>
+      <w:proofErr w:type="spellStart"/>
+      <w:r>
+        <w:rPr>
+          <w:lang w:val="en-US"/>
+        </w:rPr>
+        <w:t>gedeeld</w:t>
+      </w:r>
+      <w:proofErr w:type="spellEnd"/>
+      <w:r>
+        <w:rPr>
+          <w:lang w:val="en-US"/>
+        </w:rPr>
+        <w:t xml:space="preserve"> door </w:t>
+      </w:r>
+      <w:proofErr w:type="spellStart"/>
+      <w:r>
+        <w:rPr>
+          <w:lang w:val="en-US"/>
+        </w:rPr>
+        <w:t>totaal</w:t>
+      </w:r>
+      <w:proofErr w:type="spellEnd"/>
+      <w:r>
+        <w:rPr>
+          <w:lang w:val="en-US"/>
+        </w:rPr>
+        <w:t xml:space="preserve"> </w:t>
+      </w:r>
+      <w:proofErr w:type="spellStart"/>
+      <w:r>
+        <w:rPr>
+          <w:lang w:val="en-US"/>
+        </w:rPr>
+        <w:t>provincie</w:t>
+      </w:r>
+      <w:proofErr w:type="spellEnd"/>
+      <w:r>
+        <w:rPr>
+          <w:lang w:val="en-US"/>
+        </w:rPr>
+        <w:t xml:space="preserve">? </w:t>
+      </w:r>
+      <w:proofErr w:type="spellStart"/>
+      <w:r>
+        <w:rPr>
+          <w:lang w:val="en-US"/>
+        </w:rPr>
+        <w:t>Gedeeld</w:t>
+      </w:r>
+      <w:proofErr w:type="spellEnd"/>
+      <w:r>
+        <w:rPr>
+          <w:lang w:val="en-US"/>
+        </w:rPr>
+        <w:t xml:space="preserve"> door </w:t>
+      </w:r>
+      <w:proofErr w:type="spellStart"/>
+      <w:r>
+        <w:rPr>
+          <w:lang w:val="en-US"/>
+        </w:rPr>
+        <w:t>totaal</w:t>
+      </w:r>
+      <w:proofErr w:type="spellEnd"/>
+      <w:r>
+        <w:rPr>
+          <w:lang w:val="en-US"/>
+        </w:rPr>
+        <w:t xml:space="preserve"> </w:t>
+      </w:r>
+      <w:proofErr w:type="spellStart"/>
+      <w:r>
+        <w:rPr>
+          <w:lang w:val="en-US"/>
+        </w:rPr>
+        <w:t>aantal</w:t>
+      </w:r>
+      <w:proofErr w:type="spellEnd"/>
+      <w:r>
+        <w:rPr>
+          <w:lang w:val="en-US"/>
+        </w:rPr>
+        <w:t xml:space="preserve"> </w:t>
+      </w:r>
+      <w:proofErr w:type="spellStart"/>
+      <w:r>
+        <w:rPr>
+          <w:lang w:val="en-US"/>
+        </w:rPr>
+        <w:t>inwoners</w:t>
+      </w:r>
+      <w:proofErr w:type="spellEnd"/>
+      <w:r>
+        <w:rPr>
+          <w:lang w:val="en-US"/>
+        </w:rPr>
+        <w:t>?</w:t>
+      </w:r>
+      <w:r>
+        <w:rPr>
+          <w:lang w:val="en-US"/>
+        </w:rPr>
+        <w:br/>
+        <w:t>migration: relative</w:t>
+      </w:r>
+      <w:r>
+        <w:rPr>
+          <w:lang w:val="en-US"/>
+        </w:rPr>
+        <w:br/>
+        <w:t>Income:</w:t>
+      </w:r>
+      <w:r>
+        <w:rPr>
+          <w:lang w:val="en-US"/>
+        </w:rPr>
+        <w:t xml:space="preserve"> </w:t>
+      </w:r>
+      <w:r>
+        <w:rPr>
+          <w:lang w:val="en-US"/>
+        </w:rPr>
+        <w:br/>
+        <w:t>social security:</w:t>
+      </w:r>
+      <w:r>
+        <w:rPr>
+          <w:lang w:val="en-US"/>
+        </w:rPr>
+        <w:t xml:space="preserve"> aantal</w:t>
+      </w:r>
       <w:bookmarkStart w:id="0" w:name="_GoBack"/>
       <w:bookmarkEnd w:id="0"/>
       <w:r>
@@ -60,7 +231,41 @@
           <w:lang w:val="en-US"/>
         </w:rPr>
         <w:br/>
-        <w:t>birth/deaths: per 1000 people</w:t>
+        <w:t>Education</w:t>
+      </w:r>
+      <w:r>
+        <w:rPr>
+          <w:lang w:val="en-US"/>
+        </w:rPr>
+        <w:t xml:space="preserve">: </w:t>
+      </w:r>
+      <w:proofErr w:type="spellStart"/>
+      <w:r>
+        <w:rPr>
+          <w:lang w:val="en-US"/>
+        </w:rPr>
+        <w:t>aantal</w:t>
+      </w:r>
+      <w:proofErr w:type="spellEnd"/>
+      <w:r>
+        <w:rPr>
+          <w:lang w:val="en-US"/>
+        </w:rPr>
+        <w:t xml:space="preserve">. </w:t>
+      </w:r>
+      <w:proofErr w:type="spellStart"/>
+      <w:r>
+        <w:rPr>
+          <w:lang w:val="en-US"/>
+        </w:rPr>
+        <w:t>Gedeeld</w:t>
+      </w:r>
+      <w:proofErr w:type="spellEnd"/>
+      <w:r>
+        <w:rPr>
+          <w:lang w:val="en-US"/>
+        </w:rPr>
+        <w:t xml:space="preserve"> door?</w:t>
       </w:r>
       <w:r>
         <w:rPr>

</xml_diff>

<commit_message>
bar chart titles, map update
</commit_message>
<xml_diff>
--- a/doc/notes.docx
+++ b/doc/notes.docx
@@ -222,64 +222,65 @@
         <w:rPr>
           <w:lang w:val="en-US"/>
         </w:rPr>
-        <w:t xml:space="preserve"> aantal</w:t>
+        <w:t xml:space="preserve"> </w:t>
+      </w:r>
+      <w:proofErr w:type="spellStart"/>
+      <w:r>
+        <w:rPr>
+          <w:lang w:val="en-US"/>
+        </w:rPr>
+        <w:t>aantal</w:t>
+      </w:r>
+      <w:proofErr w:type="spellEnd"/>
+      <w:r>
+        <w:rPr>
+          <w:lang w:val="en-US"/>
+        </w:rPr>
+        <w:br/>
+        <w:t>Education</w:t>
+      </w:r>
+      <w:r>
+        <w:rPr>
+          <w:lang w:val="en-US"/>
+        </w:rPr>
+        <w:t xml:space="preserve">: </w:t>
+      </w:r>
+      <w:proofErr w:type="spellStart"/>
+      <w:r>
+        <w:rPr>
+          <w:lang w:val="en-US"/>
+        </w:rPr>
+        <w:t>aantal</w:t>
+      </w:r>
+      <w:proofErr w:type="spellEnd"/>
+      <w:r>
+        <w:rPr>
+          <w:lang w:val="en-US"/>
+        </w:rPr>
+        <w:t xml:space="preserve">. </w:t>
+      </w:r>
+      <w:proofErr w:type="spellStart"/>
+      <w:r>
+        <w:rPr>
+          <w:lang w:val="en-US"/>
+        </w:rPr>
+        <w:t>Gedeeld</w:t>
+      </w:r>
+      <w:proofErr w:type="spellEnd"/>
+      <w:r>
+        <w:rPr>
+          <w:lang w:val="en-US"/>
+        </w:rPr>
+        <w:t xml:space="preserve"> door?</w:t>
+      </w:r>
+      <w:r>
+        <w:rPr>
+          <w:lang w:val="en-US"/>
+        </w:rPr>
+        <w:br/>
       </w:r>
       <w:bookmarkStart w:id="0" w:name="_GoBack"/>
       <w:bookmarkEnd w:id="0"/>
-      <w:r>
-        <w:rPr>
-          <w:lang w:val="en-US"/>
-        </w:rPr>
-        <w:br/>
-        <w:t>Education</w:t>
-      </w:r>
-      <w:r>
-        <w:rPr>
-          <w:lang w:val="en-US"/>
-        </w:rPr>
-        <w:t xml:space="preserve">: </w:t>
-      </w:r>
-      <w:proofErr w:type="spellStart"/>
-      <w:r>
-        <w:rPr>
-          <w:lang w:val="en-US"/>
-        </w:rPr>
-        <w:t>aantal</w:t>
-      </w:r>
-      <w:proofErr w:type="spellEnd"/>
-      <w:r>
-        <w:rPr>
-          <w:lang w:val="en-US"/>
-        </w:rPr>
-        <w:t xml:space="preserve">. </w:t>
-      </w:r>
-      <w:proofErr w:type="spellStart"/>
-      <w:r>
-        <w:rPr>
-          <w:lang w:val="en-US"/>
-        </w:rPr>
-        <w:t>Gedeeld</w:t>
-      </w:r>
-      <w:proofErr w:type="spellEnd"/>
-      <w:r>
-        <w:rPr>
-          <w:lang w:val="en-US"/>
-        </w:rPr>
-        <w:t xml:space="preserve"> door?</w:t>
-      </w:r>
-      <w:r>
-        <w:rPr>
-          <w:lang w:val="en-US"/>
-        </w:rPr>
-        <w:br/>
-      </w:r>
-    </w:p>
-    <w:p>
-      <w:pPr>
-        <w:rPr>
-          <w:lang w:val="en-US"/>
-        </w:rPr>
-      </w:pPr>
     </w:p>
     <w:sectPr>
       <w:pgSz w:w="11906" w:h="16838"/>

</xml_diff>